<commit_message>
Some fixes to doc
</commit_message>
<xml_diff>
--- a/Testing-UI:UXDocument.docx
+++ b/Testing-UI:UXDocument.docx
@@ -116,7 +116,23 @@
           <w:sz w:val="36"/>
           <w:szCs w:val="36"/>
         </w:rPr>
-        <w:t>SENSOR BASE MOBILE APPLICATION PROJECT</w:t>
+        <w:t>SENSOR BASE</w:t>
+      </w:r>
+      <w:r>
+        <w:rPr>
+          <w:rFonts w:ascii="Andale Mono" w:hAnsi="Andale Mono"/>
+          <w:sz w:val="36"/>
+          <w:szCs w:val="36"/>
+        </w:rPr>
+        <w:t>D</w:t>
+      </w:r>
+      <w:r>
+        <w:rPr>
+          <w:rFonts w:ascii="Andale Mono" w:hAnsi="Andale Mono"/>
+          <w:sz w:val="36"/>
+          <w:szCs w:val="36"/>
+        </w:rPr>
+        <w:t xml:space="preserve"> MOBILE APPLICATION PROJECT</w:t>
       </w:r>
     </w:p>
     <w:p>
@@ -146,6 +162,16 @@
           <w:szCs w:val="36"/>
         </w:rPr>
       </w:pPr>
+      <w:r>
+        <w:rPr>
+          <w:rFonts w:ascii="Andale Mono" w:hAnsi="Andale Mono"/>
+          <w:sz w:val="36"/>
+          <w:szCs w:val="36"/>
+        </w:rPr>
+        <w:t>TESTING-</w:t>
+      </w:r>
+      <w:bookmarkStart w:id="0" w:name="_GoBack"/>
+      <w:bookmarkEnd w:id="0"/>
       <w:r>
         <w:rPr>
           <w:rFonts w:ascii="Andale Mono" w:hAnsi="Andale Mono"/>
@@ -548,6 +574,7 @@
           <w:rFonts w:ascii="Andale Mono" w:hAnsi="Andale Mono"/>
           <w:sz w:val="28"/>
           <w:szCs w:val="28"/>
+          <w:u w:val="single"/>
         </w:rPr>
         <w:t>Problem:</w:t>
       </w:r>
@@ -576,6 +603,7 @@
           <w:rFonts w:ascii="Andale Mono" w:hAnsi="Andale Mono"/>
           <w:sz w:val="28"/>
           <w:szCs w:val="28"/>
+          <w:u w:val="single"/>
         </w:rPr>
         <w:t>Solution:</w:t>
       </w:r>
@@ -635,8 +663,17 @@
           <w:rFonts w:ascii="Andale Mono" w:hAnsi="Andale Mono"/>
           <w:sz w:val="28"/>
           <w:szCs w:val="28"/>
-        </w:rPr>
-        <w:t>Problem: According to some users, it would be cool if the 3D models stay still on the plane where it has appeared</w:t>
+          <w:u w:val="single"/>
+        </w:rPr>
+        <w:t>Problem:</w:t>
+      </w:r>
+      <w:r>
+        <w:rPr>
+          <w:rFonts w:ascii="Andale Mono" w:hAnsi="Andale Mono"/>
+          <w:sz w:val="28"/>
+          <w:szCs w:val="28"/>
+        </w:rPr>
+        <w:t xml:space="preserve"> According to some users, it would be cool if the 3D models stay still on the plane where it has appeared</w:t>
       </w:r>
       <w:r>
         <w:rPr>
@@ -663,8 +700,17 @@
           <w:rFonts w:ascii="Andale Mono" w:hAnsi="Andale Mono"/>
           <w:sz w:val="28"/>
           <w:szCs w:val="28"/>
-        </w:rPr>
-        <w:t xml:space="preserve">Solution: There is no solution for this yet. However, we have done as much as we can to make the 3D models look right on the plane and </w:t>
+          <w:u w:val="single"/>
+        </w:rPr>
+        <w:t>Solution:</w:t>
+      </w:r>
+      <w:r>
+        <w:rPr>
+          <w:rFonts w:ascii="Andale Mono" w:hAnsi="Andale Mono"/>
+          <w:sz w:val="28"/>
+          <w:szCs w:val="28"/>
+        </w:rPr>
+        <w:t xml:space="preserve"> There is no solution for this yet. However, we have done as much as we can to make the 3D models look right on the plane and </w:t>
       </w:r>
       <w:r>
         <w:rPr>
@@ -722,6 +768,7 @@
           <w:rFonts w:ascii="Andale Mono" w:hAnsi="Andale Mono"/>
           <w:sz w:val="28"/>
           <w:szCs w:val="28"/>
+          <w:u w:val="single"/>
         </w:rPr>
         <w:t>Problem:</w:t>
       </w:r>
@@ -750,6 +797,7 @@
           <w:rFonts w:ascii="Andale Mono" w:hAnsi="Andale Mono"/>
           <w:sz w:val="28"/>
           <w:szCs w:val="28"/>
+          <w:u w:val="single"/>
         </w:rPr>
         <w:t>Solution:</w:t>
       </w:r>
@@ -972,8 +1020,6 @@
         </w:rPr>
         <w:t>s</w:t>
       </w:r>
-      <w:bookmarkStart w:id="0" w:name="_GoBack"/>
-      <w:bookmarkEnd w:id="0"/>
       <w:r>
         <w:rPr>
           <w:rFonts w:ascii="Andale Mono" w:hAnsi="Andale Mono"/>
@@ -1202,25 +1248,7 @@
           <w:sz w:val="28"/>
           <w:szCs w:val="28"/>
         </w:rPr>
-        <w:t xml:space="preserve">Under the Play button is the How </w:t>
-      </w:r>
-      <w:proofErr w:type="gramStart"/>
-      <w:r>
-        <w:rPr>
-          <w:rFonts w:ascii="Andale Mono" w:hAnsi="Andale Mono"/>
-          <w:sz w:val="28"/>
-          <w:szCs w:val="28"/>
-        </w:rPr>
-        <w:t>To</w:t>
-      </w:r>
-      <w:proofErr w:type="gramEnd"/>
-      <w:r>
-        <w:rPr>
-          <w:rFonts w:ascii="Andale Mono" w:hAnsi="Andale Mono"/>
-          <w:sz w:val="28"/>
-          <w:szCs w:val="28"/>
-        </w:rPr>
-        <w:t xml:space="preserve"> Play button which leads the a screen showing instructions to play the game.</w:t>
+        <w:t>Under the Play button is the How To Play button which leads the a screen showing instructions to play the game.</w:t>
       </w:r>
     </w:p>
     <w:p>
@@ -1255,25 +1283,7 @@
           <w:sz w:val="28"/>
           <w:szCs w:val="28"/>
         </w:rPr>
-        <w:t xml:space="preserve">Under the How </w:t>
-      </w:r>
-      <w:proofErr w:type="gramStart"/>
-      <w:r>
-        <w:rPr>
-          <w:rFonts w:ascii="Andale Mono" w:hAnsi="Andale Mono"/>
-          <w:sz w:val="28"/>
-          <w:szCs w:val="28"/>
-        </w:rPr>
-        <w:t>To</w:t>
-      </w:r>
-      <w:proofErr w:type="gramEnd"/>
-      <w:r>
-        <w:rPr>
-          <w:rFonts w:ascii="Andale Mono" w:hAnsi="Andale Mono"/>
-          <w:sz w:val="28"/>
-          <w:szCs w:val="28"/>
-        </w:rPr>
-        <w:t xml:space="preserve"> Play button is the Quit button to exit the application.</w:t>
+        <w:t>Under the How To Play button is the Quit button to exit the application.</w:t>
       </w:r>
     </w:p>
     <w:p>

</xml_diff>